<commit_message>
Added Attachments to WHSMS including Staff Meeting Agenda, Hazard Identification
</commit_message>
<xml_diff>
--- a/Jun 21 - WHS Assess 2 - Report/WHSMS Report/BizOps Documents/Templates/3 - Induction Plan - FINAL.docx
+++ b/Jun 21 - WHS Assess 2 - Report/WHSMS Report/BizOps Documents/Templates/3 - Induction Plan - FINAL.docx
@@ -2512,7 +2512,7 @@
                 <w:sz w:val="20"/>
                 <w:szCs w:val="20"/>
               </w:rPr>
-              <w:t>Work Health and Safety Act 2011</w:t>
+              <w:t xml:space="preserve">Occupational Safety and Health Act 1984 </w:t>
             </w:r>
           </w:p>
           <w:p>
@@ -2529,8 +2529,11 @@
               <w:r>
                 <w:rPr>
                   <w:rStyle w:val="Hyperlink"/>
+                  <w:rFonts w:cs="Arial"/>
+                  <w:sz w:val="20"/>
+                  <w:szCs w:val="20"/>
                 </w:rPr>
-                <w:t>https://www.legislation.gov.au/Details/C2017C00305</w:t>
+                <w:t>https://www.commerce.wa.gov.au/worksafe/about-occupational-safety-and-health-act-1984</w:t>
               </w:r>
             </w:hyperlink>
           </w:p>
@@ -2917,23 +2920,7 @@
                 <w:szCs w:val="20"/>
               </w:rPr>
               <w:softHyphen/>
-              <w:t>(0</w:t>
-            </w:r>
-            <w:r>
-              <w:rPr>
-                <w:rFonts w:cs="Arial"/>
-                <w:sz w:val="20"/>
-                <w:szCs w:val="20"/>
-              </w:rPr>
-              <w:t>2</w:t>
-            </w:r>
-            <w:r>
-              <w:rPr>
-                <w:rFonts w:cs="Arial"/>
-                <w:sz w:val="20"/>
-                <w:szCs w:val="20"/>
-              </w:rPr>
-              <w:t xml:space="preserve">) 8008 7355  Email </w:t>
+              <w:t xml:space="preserve">(08) 8008 7355  Email </w:t>
             </w:r>
             <w:hyperlink r:id="rId14" w:history="1">
               <w:r>
@@ -3126,23 +3113,7 @@
                 <w:sz w:val="20"/>
                 <w:szCs w:val="20"/>
               </w:rPr>
-              <w:t>Phone Number (0</w:t>
-            </w:r>
-            <w:r>
-              <w:rPr>
-                <w:rFonts w:cs="Arial"/>
-                <w:sz w:val="20"/>
-                <w:szCs w:val="20"/>
-              </w:rPr>
-              <w:t>2</w:t>
-            </w:r>
-            <w:r>
-              <w:rPr>
-                <w:rFonts w:cs="Arial"/>
-                <w:sz w:val="20"/>
-                <w:szCs w:val="20"/>
-              </w:rPr>
-              <w:t xml:space="preserve">) 1001 1100  Email </w:t>
+              <w:t xml:space="preserve">Phone Number (08) 1001 1100  Email </w:t>
             </w:r>
             <w:hyperlink r:id="rId15" w:history="1">
               <w:r>
@@ -3223,23 +3194,7 @@
                 <w:sz w:val="20"/>
                 <w:szCs w:val="20"/>
               </w:rPr>
-              <w:t>Phone Number (0</w:t>
-            </w:r>
-            <w:r>
-              <w:rPr>
-                <w:rFonts w:cs="Arial"/>
-                <w:sz w:val="20"/>
-                <w:szCs w:val="20"/>
-              </w:rPr>
-              <w:t>2</w:t>
-            </w:r>
-            <w:r>
-              <w:rPr>
-                <w:rFonts w:cs="Arial"/>
-                <w:sz w:val="20"/>
-                <w:szCs w:val="20"/>
-              </w:rPr>
-              <w:t xml:space="preserve">) 9009 6006  Email </w:t>
+              <w:t xml:space="preserve">Phone Number (08) 9009 6006  Email </w:t>
             </w:r>
             <w:hyperlink r:id="rId16" w:history="1">
               <w:r>
@@ -3320,25 +3275,7 @@
                 <w:sz w:val="20"/>
                 <w:szCs w:val="20"/>
               </w:rPr>
-              <w:t>Phone Number (0</w:t>
-            </w:r>
-            <w:r>
-              <w:rPr>
-                <w:rFonts w:cs="Arial"/>
-                <w:sz w:val="20"/>
-                <w:szCs w:val="20"/>
-              </w:rPr>
-              <w:t>2</w:t>
-            </w:r>
-            <w:bookmarkStart w:id="1" w:name="_GoBack"/>
-            <w:bookmarkEnd w:id="1"/>
-            <w:r>
-              <w:rPr>
-                <w:rFonts w:cs="Arial"/>
-                <w:sz w:val="20"/>
-                <w:szCs w:val="20"/>
-              </w:rPr>
-              <w:t xml:space="preserve">) 7001 2002  Email </w:t>
+              <w:t xml:space="preserve">Phone Number (08) 7001 2002  Email </w:t>
             </w:r>
             <w:hyperlink r:id="rId17" w:history="1">
               <w:r>
@@ -3379,7 +3316,7 @@
           <w:lang w:eastAsia="en-AU"/>
         </w:rPr>
       </w:pPr>
-      <w:bookmarkStart w:id="2" w:name="_Toc7888385"/>
+      <w:bookmarkStart w:id="1" w:name="_Toc7888385"/>
       <w:r>
         <w:br w:type="page"/>
       </w:r>
@@ -4264,6 +4201,8 @@
           </w:tcPr>
           <w:p/>
         </w:tc>
+        <w:bookmarkStart w:id="2" w:name="_GoBack"/>
+        <w:bookmarkEnd w:id="2"/>
       </w:tr>
       <w:tr>
         <w:trPr>
@@ -4548,7 +4487,7 @@
       <w:r>
         <w:t>References</w:t>
       </w:r>
-      <w:bookmarkEnd w:id="2"/>
+      <w:bookmarkEnd w:id="1"/>
     </w:p>
     <w:p>
       <w:pPr>
@@ -4586,12 +4525,10 @@
       </w:hyperlink>
     </w:p>
     <w:sectPr>
-      <w:headerReference w:type="even" r:id="rId19"/>
-      <w:headerReference w:type="default" r:id="rId20"/>
-      <w:footerReference w:type="even" r:id="rId21"/>
-      <w:footerReference w:type="default" r:id="rId22"/>
-      <w:headerReference w:type="first" r:id="rId23"/>
-      <w:footerReference w:type="first" r:id="rId24"/>
+      <w:headerReference w:type="default" r:id="rId19"/>
+      <w:footerReference w:type="default" r:id="rId20"/>
+      <w:headerReference w:type="first" r:id="rId21"/>
+      <w:footerReference w:type="first" r:id="rId22"/>
       <w:pgSz w:w="11906" w:h="16838" w:code="9"/>
       <w:pgMar w:top="1418" w:right="1701" w:bottom="1985" w:left="1985" w:header="1021" w:footer="680" w:gutter="0"/>
       <w:cols w:space="708"/>
@@ -4621,16 +4558,6 @@
 </file>
 
 <file path=word/footer1.xml><?xml version="1.0" encoding="utf-8"?>
-<w:ftr xmlns:wpc="http://schemas.microsoft.com/office/word/2010/wordprocessingCanvas" xmlns:cx="http://schemas.microsoft.com/office/drawing/2014/chartex" xmlns:cx1="http://schemas.microsoft.com/office/drawing/2015/9/8/chartex" xmlns:cx2="http://schemas.microsoft.com/office/drawing/2015/10/21/chartex" xmlns:cx3="http://schemas.microsoft.com/office/drawing/2016/5/9/chartex" xmlns:cx4="http://schemas.microsoft.com/office/drawing/2016/5/10/chartex" xmlns:cx5="http://schemas.microsoft.com/office/drawing/2016/5/11/chartex" xmlns:cx6="http://schemas.microsoft.com/office/drawing/2016/5/12/chartex" xmlns:cx7="http://schemas.microsoft.com/office/drawing/2016/5/13/chartex" xmlns:cx8="http://schemas.microsoft.com/office/drawing/2016/5/14/chartex" xmlns:mc="http://schemas.openxmlformats.org/markup-compatibility/2006" xmlns:aink="http://schemas.microsoft.com/office/drawing/2016/ink" xmlns:am3d="http://schemas.microsoft.com/office/drawing/2017/model3d" xmlns:o="urn:schemas-microsoft-com:office:office" xmlns:r="http://schemas.openxmlformats.org/officeDocument/2006/relationships" xmlns:m="http://schemas.openxmlformats.org/officeDocument/2006/math" xmlns:v="urn:schemas-microsoft-com:vml" xmlns:wp14="http://schemas.microsoft.com/office/word/2010/wordprocessingDrawing" xmlns:wp="http://schemas.openxmlformats.org/drawingml/2006/wordprocessingDrawing" xmlns:w10="urn:schemas-microsoft-com:office:word" xmlns:w="http://schemas.openxmlformats.org/wordprocessingml/2006/main" xmlns:w14="http://schemas.microsoft.com/office/word/2010/wordml" xmlns:w15="http://schemas.microsoft.com/office/word/2012/wordml" xmlns:w16cid="http://schemas.microsoft.com/office/word/2016/wordml/cid" xmlns:w16se="http://schemas.microsoft.com/office/word/2015/wordml/symex" xmlns:wpg="http://schemas.microsoft.com/office/word/2010/wordprocessingGroup" xmlns:wpi="http://schemas.microsoft.com/office/word/2010/wordprocessingInk" xmlns:wne="http://schemas.microsoft.com/office/word/2006/wordml" xmlns:wps="http://schemas.microsoft.com/office/word/2010/wordprocessingShape" mc:Ignorable="w14 w15 w16se w16cid wp14">
-  <w:p>
-    <w:pPr>
-      <w:pStyle w:val="Footer"/>
-    </w:pPr>
-  </w:p>
-</w:ftr>
-</file>
-
-<file path=word/footer2.xml><?xml version="1.0" encoding="utf-8"?>
 <w:ftr xmlns:wpc="http://schemas.microsoft.com/office/word/2010/wordprocessingCanvas" xmlns:cx="http://schemas.microsoft.com/office/drawing/2014/chartex" xmlns:cx1="http://schemas.microsoft.com/office/drawing/2015/9/8/chartex" xmlns:cx2="http://schemas.microsoft.com/office/drawing/2015/10/21/chartex" xmlns:cx3="http://schemas.microsoft.com/office/drawing/2016/5/9/chartex" xmlns:cx4="http://schemas.microsoft.com/office/drawing/2016/5/10/chartex" xmlns:cx5="http://schemas.microsoft.com/office/drawing/2016/5/11/chartex" xmlns:cx6="http://schemas.microsoft.com/office/drawing/2016/5/12/chartex" xmlns:cx7="http://schemas.microsoft.com/office/drawing/2016/5/13/chartex" xmlns:cx8="http://schemas.microsoft.com/office/drawing/2016/5/14/chartex" xmlns:mc="http://schemas.openxmlformats.org/markup-compatibility/2006" xmlns:aink="http://schemas.microsoft.com/office/drawing/2016/ink" xmlns:am3d="http://schemas.microsoft.com/office/drawing/2017/model3d" xmlns:o="urn:schemas-microsoft-com:office:office" xmlns:r="http://schemas.openxmlformats.org/officeDocument/2006/relationships" xmlns:m="http://schemas.openxmlformats.org/officeDocument/2006/math" xmlns:v="urn:schemas-microsoft-com:vml" xmlns:wp14="http://schemas.microsoft.com/office/word/2010/wordprocessingDrawing" xmlns:wp="http://schemas.openxmlformats.org/drawingml/2006/wordprocessingDrawing" xmlns:w10="urn:schemas-microsoft-com:office:word" xmlns:w="http://schemas.openxmlformats.org/wordprocessingml/2006/main" xmlns:w14="http://schemas.microsoft.com/office/word/2010/wordml" xmlns:w15="http://schemas.microsoft.com/office/word/2012/wordml" xmlns:w16cid="http://schemas.microsoft.com/office/word/2016/wordml/cid" xmlns:w16se="http://schemas.microsoft.com/office/word/2015/wordml/symex" xmlns:wpg="http://schemas.microsoft.com/office/word/2010/wordprocessingGroup" xmlns:wpi="http://schemas.microsoft.com/office/word/2010/wordprocessingInk" xmlns:wne="http://schemas.microsoft.com/office/word/2006/wordml" xmlns:wps="http://schemas.microsoft.com/office/word/2010/wordprocessingShape" mc:Ignorable="w14 w15 w16se w16cid wp14">
   <w:p>
     <w:pPr>
@@ -5079,7 +5006,7 @@
 </w:ftr>
 </file>
 
-<file path=word/footer3.xml><?xml version="1.0" encoding="utf-8"?>
+<file path=word/footer2.xml><?xml version="1.0" encoding="utf-8"?>
 <w:ftr xmlns:wpc="http://schemas.microsoft.com/office/word/2010/wordprocessingCanvas" xmlns:cx="http://schemas.microsoft.com/office/drawing/2014/chartex" xmlns:cx1="http://schemas.microsoft.com/office/drawing/2015/9/8/chartex" xmlns:cx2="http://schemas.microsoft.com/office/drawing/2015/10/21/chartex" xmlns:cx3="http://schemas.microsoft.com/office/drawing/2016/5/9/chartex" xmlns:cx4="http://schemas.microsoft.com/office/drawing/2016/5/10/chartex" xmlns:cx5="http://schemas.microsoft.com/office/drawing/2016/5/11/chartex" xmlns:cx6="http://schemas.microsoft.com/office/drawing/2016/5/12/chartex" xmlns:cx7="http://schemas.microsoft.com/office/drawing/2016/5/13/chartex" xmlns:cx8="http://schemas.microsoft.com/office/drawing/2016/5/14/chartex" xmlns:mc="http://schemas.openxmlformats.org/markup-compatibility/2006" xmlns:aink="http://schemas.microsoft.com/office/drawing/2016/ink" xmlns:am3d="http://schemas.microsoft.com/office/drawing/2017/model3d" xmlns:o="urn:schemas-microsoft-com:office:office" xmlns:r="http://schemas.openxmlformats.org/officeDocument/2006/relationships" xmlns:m="http://schemas.openxmlformats.org/officeDocument/2006/math" xmlns:v="urn:schemas-microsoft-com:vml" xmlns:wp14="http://schemas.microsoft.com/office/word/2010/wordprocessingDrawing" xmlns:wp="http://schemas.openxmlformats.org/drawingml/2006/wordprocessingDrawing" xmlns:w10="urn:schemas-microsoft-com:office:word" xmlns:w="http://schemas.openxmlformats.org/wordprocessingml/2006/main" xmlns:w14="http://schemas.microsoft.com/office/word/2010/wordml" xmlns:w15="http://schemas.microsoft.com/office/word/2012/wordml" xmlns:w16cid="http://schemas.microsoft.com/office/word/2016/wordml/cid" xmlns:w16se="http://schemas.microsoft.com/office/word/2015/wordml/symex" xmlns:wpg="http://schemas.microsoft.com/office/word/2010/wordprocessingGroup" xmlns:wpi="http://schemas.microsoft.com/office/word/2010/wordprocessingInk" xmlns:wne="http://schemas.microsoft.com/office/word/2006/wordml" xmlns:wps="http://schemas.microsoft.com/office/word/2010/wordprocessingShape" mc:Ignorable="w14 w15 w16se w16cid wp14">
   <w:p>
     <w:pPr>
@@ -5484,21 +5411,11 @@
 <w:hdr xmlns:wpc="http://schemas.microsoft.com/office/word/2010/wordprocessingCanvas" xmlns:cx="http://schemas.microsoft.com/office/drawing/2014/chartex" xmlns:cx1="http://schemas.microsoft.com/office/drawing/2015/9/8/chartex" xmlns:cx2="http://schemas.microsoft.com/office/drawing/2015/10/21/chartex" xmlns:cx3="http://schemas.microsoft.com/office/drawing/2016/5/9/chartex" xmlns:cx4="http://schemas.microsoft.com/office/drawing/2016/5/10/chartex" xmlns:cx5="http://schemas.microsoft.com/office/drawing/2016/5/11/chartex" xmlns:cx6="http://schemas.microsoft.com/office/drawing/2016/5/12/chartex" xmlns:cx7="http://schemas.microsoft.com/office/drawing/2016/5/13/chartex" xmlns:cx8="http://schemas.microsoft.com/office/drawing/2016/5/14/chartex" xmlns:mc="http://schemas.openxmlformats.org/markup-compatibility/2006" xmlns:aink="http://schemas.microsoft.com/office/drawing/2016/ink" xmlns:am3d="http://schemas.microsoft.com/office/drawing/2017/model3d" xmlns:o="urn:schemas-microsoft-com:office:office" xmlns:r="http://schemas.openxmlformats.org/officeDocument/2006/relationships" xmlns:m="http://schemas.openxmlformats.org/officeDocument/2006/math" xmlns:v="urn:schemas-microsoft-com:vml" xmlns:wp14="http://schemas.microsoft.com/office/word/2010/wordprocessingDrawing" xmlns:wp="http://schemas.openxmlformats.org/drawingml/2006/wordprocessingDrawing" xmlns:w10="urn:schemas-microsoft-com:office:word" xmlns:w="http://schemas.openxmlformats.org/wordprocessingml/2006/main" xmlns:w14="http://schemas.microsoft.com/office/word/2010/wordml" xmlns:w15="http://schemas.microsoft.com/office/word/2012/wordml" xmlns:w16cid="http://schemas.microsoft.com/office/word/2016/wordml/cid" xmlns:w16se="http://schemas.microsoft.com/office/word/2015/wordml/symex" xmlns:wpg="http://schemas.microsoft.com/office/word/2010/wordprocessingGroup" xmlns:wpi="http://schemas.microsoft.com/office/word/2010/wordprocessingInk" xmlns:wne="http://schemas.microsoft.com/office/word/2006/wordml" xmlns:wps="http://schemas.microsoft.com/office/word/2010/wordprocessingShape" mc:Ignorable="w14 w15 w16se w16cid wp14">
   <w:p>
     <w:pPr>
-      <w:pStyle w:val="Header"/>
-    </w:pPr>
-  </w:p>
-</w:hdr>
-</file>
-
-<file path=word/header2.xml><?xml version="1.0" encoding="utf-8"?>
-<w:hdr xmlns:wpc="http://schemas.microsoft.com/office/word/2010/wordprocessingCanvas" xmlns:cx="http://schemas.microsoft.com/office/drawing/2014/chartex" xmlns:cx1="http://schemas.microsoft.com/office/drawing/2015/9/8/chartex" xmlns:cx2="http://schemas.microsoft.com/office/drawing/2015/10/21/chartex" xmlns:cx3="http://schemas.microsoft.com/office/drawing/2016/5/9/chartex" xmlns:cx4="http://schemas.microsoft.com/office/drawing/2016/5/10/chartex" xmlns:cx5="http://schemas.microsoft.com/office/drawing/2016/5/11/chartex" xmlns:cx6="http://schemas.microsoft.com/office/drawing/2016/5/12/chartex" xmlns:cx7="http://schemas.microsoft.com/office/drawing/2016/5/13/chartex" xmlns:cx8="http://schemas.microsoft.com/office/drawing/2016/5/14/chartex" xmlns:mc="http://schemas.openxmlformats.org/markup-compatibility/2006" xmlns:aink="http://schemas.microsoft.com/office/drawing/2016/ink" xmlns:am3d="http://schemas.microsoft.com/office/drawing/2017/model3d" xmlns:o="urn:schemas-microsoft-com:office:office" xmlns:r="http://schemas.openxmlformats.org/officeDocument/2006/relationships" xmlns:m="http://schemas.openxmlformats.org/officeDocument/2006/math" xmlns:v="urn:schemas-microsoft-com:vml" xmlns:wp14="http://schemas.microsoft.com/office/word/2010/wordprocessingDrawing" xmlns:wp="http://schemas.openxmlformats.org/drawingml/2006/wordprocessingDrawing" xmlns:w10="urn:schemas-microsoft-com:office:word" xmlns:w="http://schemas.openxmlformats.org/wordprocessingml/2006/main" xmlns:w14="http://schemas.microsoft.com/office/word/2010/wordml" xmlns:w15="http://schemas.microsoft.com/office/word/2012/wordml" xmlns:w16cid="http://schemas.microsoft.com/office/word/2016/wordml/cid" xmlns:w16se="http://schemas.microsoft.com/office/word/2015/wordml/symex" xmlns:wpg="http://schemas.microsoft.com/office/word/2010/wordprocessingGroup" xmlns:wpi="http://schemas.microsoft.com/office/word/2010/wordprocessingInk" xmlns:wne="http://schemas.microsoft.com/office/word/2006/wordml" xmlns:wps="http://schemas.microsoft.com/office/word/2010/wordprocessingShape" mc:Ignorable="w14 w15 w16se w16cid wp14">
-  <w:p>
-    <w:pPr>
       <w:pStyle w:val="H0topic"/>
     </w:pPr>
     <w:r>
       <w:drawing>
-        <wp:anchor distT="0" distB="0" distL="114300" distR="114300" simplePos="0" relativeHeight="251661824" behindDoc="1" locked="1" layoutInCell="1" allowOverlap="1" wp14:anchorId="7CAF000A" wp14:editId="60A180CF">
+        <wp:anchor distT="0" distB="0" distL="114300" distR="114300" simplePos="0" relativeHeight="251661312" behindDoc="1" locked="1" layoutInCell="1" allowOverlap="1" wp14:anchorId="7CAF000A" wp14:editId="60A180CF">
           <wp:simplePos x="0" y="0"/>
           <wp:positionH relativeFrom="page">
             <wp:posOffset>471805</wp:posOffset>
@@ -5566,14 +5483,20 @@
       <w:t xml:space="preserve"> </w:t>
     </w:r>
     <w:r>
-      <w:t>2019</w:t>
+      <w:t>T</w:t>
+    </w:r>
+    <w:r>
+      <w:t>emplate</w:t>
+    </w:r>
+    <w:r>
+      <w:t xml:space="preserve"> 2019</w:t>
     </w:r>
   </w:p>
   <w:p/>
 </w:hdr>
 </file>
 
-<file path=word/header3.xml><?xml version="1.0" encoding="utf-8"?>
+<file path=word/header2.xml><?xml version="1.0" encoding="utf-8"?>
 <w:hdr xmlns:wpc="http://schemas.microsoft.com/office/word/2010/wordprocessingCanvas" xmlns:cx="http://schemas.microsoft.com/office/drawing/2014/chartex" xmlns:cx1="http://schemas.microsoft.com/office/drawing/2015/9/8/chartex" xmlns:cx2="http://schemas.microsoft.com/office/drawing/2015/10/21/chartex" xmlns:cx3="http://schemas.microsoft.com/office/drawing/2016/5/9/chartex" xmlns:cx4="http://schemas.microsoft.com/office/drawing/2016/5/10/chartex" xmlns:cx5="http://schemas.microsoft.com/office/drawing/2016/5/11/chartex" xmlns:cx6="http://schemas.microsoft.com/office/drawing/2016/5/12/chartex" xmlns:cx7="http://schemas.microsoft.com/office/drawing/2016/5/13/chartex" xmlns:cx8="http://schemas.microsoft.com/office/drawing/2016/5/14/chartex" xmlns:mc="http://schemas.openxmlformats.org/markup-compatibility/2006" xmlns:aink="http://schemas.microsoft.com/office/drawing/2016/ink" xmlns:am3d="http://schemas.microsoft.com/office/drawing/2017/model3d" xmlns:o="urn:schemas-microsoft-com:office:office" xmlns:r="http://schemas.openxmlformats.org/officeDocument/2006/relationships" xmlns:m="http://schemas.openxmlformats.org/officeDocument/2006/math" xmlns:v="urn:schemas-microsoft-com:vml" xmlns:wp14="http://schemas.microsoft.com/office/word/2010/wordprocessingDrawing" xmlns:wp="http://schemas.openxmlformats.org/drawingml/2006/wordprocessingDrawing" xmlns:w10="urn:schemas-microsoft-com:office:word" xmlns:w="http://schemas.openxmlformats.org/wordprocessingml/2006/main" xmlns:w14="http://schemas.microsoft.com/office/word/2010/wordml" xmlns:w15="http://schemas.microsoft.com/office/word/2012/wordml" xmlns:w16cid="http://schemas.microsoft.com/office/word/2016/wordml/cid" xmlns:w16se="http://schemas.microsoft.com/office/word/2015/wordml/symex" xmlns:wpg="http://schemas.microsoft.com/office/word/2010/wordprocessingGroup" xmlns:wpi="http://schemas.microsoft.com/office/word/2010/wordprocessingInk" xmlns:wne="http://schemas.microsoft.com/office/word/2006/wordml" xmlns:wps="http://schemas.microsoft.com/office/word/2010/wordprocessingShape" mc:Ignorable="w14 w15 w16se w16cid wp14">
   <w:p>
     <w:r>

</xml_diff>